<commit_message>
gradio app - first db version
</commit_message>
<xml_diff>
--- a/Review Paper 1 - single prompt/LLM Gene Database - Try 1 - simple prompt - anthropic.docx
+++ b/Review Paper 1 - single prompt/LLM Gene Database - Try 1 - simple prompt - anthropic.docx
@@ -40,31 +40,7 @@
         <w:rPr>
           <w:lang w:val="en-US"/>
         </w:rPr>
-        <w:t xml:space="preserve">The goal is to </w:t>
-      </w:r>
-      <w:r>
-        <w:rPr>
-          <w:lang w:val="en-US"/>
-        </w:rPr>
-        <w:t>analyz</w:t>
-      </w:r>
-      <w:r>
-        <w:rPr>
-          <w:lang w:val="en-US"/>
-        </w:rPr>
-        <w:t xml:space="preserve">e </w:t>
-      </w:r>
-      <w:r>
-        <w:rPr>
-          <w:lang w:val="en-US"/>
-        </w:rPr>
-        <w:t xml:space="preserve">RNASEQ and proteome expression levels for </w:t>
-      </w:r>
-      <w:r>
-        <w:rPr>
-          <w:lang w:val="en-US"/>
-        </w:rPr>
-        <w:t xml:space="preserve">an experiment where </w:t>
+        <w:t xml:space="preserve">The goal is to analyze RNASEQ and proteome expression levels for an experiment where </w:t>
       </w:r>
       <w:r>
         <w:rPr>
@@ -2019,6 +1995,23 @@
     </w:p>
     <w:p>
       <w:pPr>
+        <w:rPr>
+          <w:rFonts w:asciiTheme="majorHAnsi" w:hAnsiTheme="majorHAnsi" w:cstheme="majorBidi"/>
+          <w:color w:val="0F4761" w:themeColor="accent1" w:themeShade="BF"/>
+          <w:sz w:val="32"/>
+          <w:szCs w:val="32"/>
+          <w:lang w:val="en-US"/>
+        </w:rPr>
+      </w:pPr>
+      <w:r>
+        <w:rPr>
+          <w:lang w:val="en-US"/>
+        </w:rPr>
+        <w:br w:type="page"/>
+      </w:r>
+    </w:p>
+    <w:p>
+      <w:pPr>
         <w:pStyle w:val="Heading2"/>
         <w:rPr>
           <w:rFonts w:eastAsiaTheme="minorHAnsi"/>
@@ -2030,6 +2023,7 @@
           <w:rFonts w:eastAsiaTheme="minorHAnsi"/>
           <w:lang w:val="en-US"/>
         </w:rPr>
+        <w:lastRenderedPageBreak/>
         <w:t>Stress response</w:t>
       </w:r>
     </w:p>
@@ -2046,6 +2040,1380 @@
         <w:t>The database contains a section dedicated to stress response.</w:t>
       </w:r>
     </w:p>
+    <w:p>
+      <w:pPr>
+        <w:rPr>
+          <w:lang w:val="en-US"/>
+        </w:rPr>
+      </w:pPr>
+    </w:p>
+    <w:tbl>
+      <w:tblPr>
+        <w:tblStyle w:val="TableGrid"/>
+        <w:tblW w:w="4557" w:type="pct"/>
+        <w:tblLook w:val="04A0" w:firstRow="1" w:lastRow="0" w:firstColumn="1" w:lastColumn="0" w:noHBand="0" w:noVBand="1"/>
+      </w:tblPr>
+      <w:tblGrid>
+        <w:gridCol w:w="3014"/>
+        <w:gridCol w:w="2708"/>
+        <w:gridCol w:w="2495"/>
+      </w:tblGrid>
+      <w:tr>
+        <w:trPr>
+          <w:trHeight w:val="283"/>
+        </w:trPr>
+        <w:tc>
+          <w:tcPr>
+            <w:tcW w:w="1834" w:type="pct"/>
+            <w:hideMark/>
+          </w:tcPr>
+          <w:p>
+            <w:pPr>
+              <w:rPr>
+                <w:b/>
+                <w:bCs/>
+              </w:rPr>
+            </w:pPr>
+            <w:r>
+              <w:rPr>
+                <w:b/>
+                <w:bCs/>
+              </w:rPr>
+              <w:t>Stress Category</w:t>
+            </w:r>
+          </w:p>
+        </w:tc>
+        <w:tc>
+          <w:tcPr>
+            <w:tcW w:w="1648" w:type="pct"/>
+            <w:noWrap/>
+            <w:hideMark/>
+          </w:tcPr>
+          <w:p>
+            <w:pPr>
+              <w:rPr>
+                <w:b/>
+                <w:bCs/>
+              </w:rPr>
+            </w:pPr>
+            <w:r>
+              <w:rPr>
+                <w:b/>
+                <w:bCs/>
+              </w:rPr>
+              <w:t>Stress</w:t>
+            </w:r>
+          </w:p>
+        </w:tc>
+        <w:tc>
+          <w:tcPr>
+            <w:tcW w:w="1518" w:type="pct"/>
+            <w:hideMark/>
+          </w:tcPr>
+          <w:p>
+            <w:pPr>
+              <w:rPr>
+                <w:b/>
+                <w:bCs/>
+              </w:rPr>
+            </w:pPr>
+            <w:r>
+              <w:rPr>
+                <w:b/>
+                <w:bCs/>
+              </w:rPr>
+              <w:t>Number of Genes</w:t>
+            </w:r>
+          </w:p>
+        </w:tc>
+      </w:tr>
+      <w:tr>
+        <w:trPr>
+          <w:trHeight w:val="283"/>
+        </w:trPr>
+        <w:tc>
+          <w:tcPr>
+            <w:tcW w:w="1834" w:type="pct"/>
+            <w:shd w:val="clear" w:color="auto" w:fill="DAE9F7" w:themeFill="text2" w:themeFillTint="1A"/>
+            <w:hideMark/>
+          </w:tcPr>
+          <w:p>
+            <w:r>
+              <w:t>Env</w:t>
+            </w:r>
+          </w:p>
+        </w:tc>
+        <w:tc>
+          <w:tcPr>
+            <w:tcW w:w="1648" w:type="pct"/>
+            <w:shd w:val="clear" w:color="auto" w:fill="DAE9F7" w:themeFill="text2" w:themeFillTint="1A"/>
+            <w:noWrap/>
+            <w:hideMark/>
+          </w:tcPr>
+          <w:p>
+            <w:r>
+              <w:t>Oxidative</w:t>
+            </w:r>
+          </w:p>
+        </w:tc>
+        <w:tc>
+          <w:tcPr>
+            <w:tcW w:w="1518" w:type="pct"/>
+            <w:shd w:val="clear" w:color="auto" w:fill="DAE9F7" w:themeFill="text2" w:themeFillTint="1A"/>
+            <w:vAlign w:val="center"/>
+            <w:hideMark/>
+          </w:tcPr>
+          <w:p>
+            <w:pPr>
+              <w:jc w:val="center"/>
+            </w:pPr>
+            <w:r>
+              <w:t>126</w:t>
+            </w:r>
+          </w:p>
+        </w:tc>
+      </w:tr>
+      <w:tr>
+        <w:trPr>
+          <w:trHeight w:val="283"/>
+        </w:trPr>
+        <w:tc>
+          <w:tcPr>
+            <w:tcW w:w="1834" w:type="pct"/>
+            <w:shd w:val="clear" w:color="auto" w:fill="DAE9F7" w:themeFill="text2" w:themeFillTint="1A"/>
+            <w:hideMark/>
+          </w:tcPr>
+          <w:p>
+            <w:r>
+              <w:t>Env</w:t>
+            </w:r>
+          </w:p>
+        </w:tc>
+        <w:tc>
+          <w:tcPr>
+            <w:tcW w:w="1648" w:type="pct"/>
+            <w:shd w:val="clear" w:color="auto" w:fill="DAE9F7" w:themeFill="text2" w:themeFillTint="1A"/>
+            <w:noWrap/>
+            <w:hideMark/>
+          </w:tcPr>
+          <w:p>
+            <w:proofErr w:type="gramStart"/>
+            <w:r>
+              <w:t>High-light</w:t>
+            </w:r>
+            <w:proofErr w:type="gramEnd"/>
+          </w:p>
+        </w:tc>
+        <w:tc>
+          <w:tcPr>
+            <w:tcW w:w="1518" w:type="pct"/>
+            <w:shd w:val="clear" w:color="auto" w:fill="DAE9F7" w:themeFill="text2" w:themeFillTint="1A"/>
+            <w:vAlign w:val="center"/>
+            <w:hideMark/>
+          </w:tcPr>
+          <w:p>
+            <w:pPr>
+              <w:jc w:val="center"/>
+            </w:pPr>
+            <w:r>
+              <w:t>68</w:t>
+            </w:r>
+          </w:p>
+        </w:tc>
+      </w:tr>
+      <w:tr>
+        <w:trPr>
+          <w:trHeight w:val="283"/>
+        </w:trPr>
+        <w:tc>
+          <w:tcPr>
+            <w:tcW w:w="1834" w:type="pct"/>
+            <w:shd w:val="clear" w:color="auto" w:fill="DAE9F7" w:themeFill="text2" w:themeFillTint="1A"/>
+            <w:hideMark/>
+          </w:tcPr>
+          <w:p>
+            <w:r>
+              <w:t>Env</w:t>
+            </w:r>
+          </w:p>
+        </w:tc>
+        <w:tc>
+          <w:tcPr>
+            <w:tcW w:w="1648" w:type="pct"/>
+            <w:shd w:val="clear" w:color="auto" w:fill="DAE9F7" w:themeFill="text2" w:themeFillTint="1A"/>
+            <w:noWrap/>
+            <w:hideMark/>
+          </w:tcPr>
+          <w:p>
+            <w:r>
+              <w:t>Osmotic</w:t>
+            </w:r>
+          </w:p>
+        </w:tc>
+        <w:tc>
+          <w:tcPr>
+            <w:tcW w:w="1518" w:type="pct"/>
+            <w:shd w:val="clear" w:color="auto" w:fill="DAE9F7" w:themeFill="text2" w:themeFillTint="1A"/>
+            <w:vAlign w:val="center"/>
+            <w:hideMark/>
+          </w:tcPr>
+          <w:p>
+            <w:pPr>
+              <w:jc w:val="center"/>
+            </w:pPr>
+            <w:r>
+              <w:t>32</w:t>
+            </w:r>
+          </w:p>
+        </w:tc>
+      </w:tr>
+      <w:tr>
+        <w:trPr>
+          <w:trHeight w:val="283"/>
+        </w:trPr>
+        <w:tc>
+          <w:tcPr>
+            <w:tcW w:w="1834" w:type="pct"/>
+            <w:shd w:val="clear" w:color="auto" w:fill="DAE9F7" w:themeFill="text2" w:themeFillTint="1A"/>
+            <w:hideMark/>
+          </w:tcPr>
+          <w:p>
+            <w:r>
+              <w:t>Env</w:t>
+            </w:r>
+          </w:p>
+        </w:tc>
+        <w:tc>
+          <w:tcPr>
+            <w:tcW w:w="1648" w:type="pct"/>
+            <w:shd w:val="clear" w:color="auto" w:fill="DAE9F7" w:themeFill="text2" w:themeFillTint="1A"/>
+            <w:noWrap/>
+            <w:hideMark/>
+          </w:tcPr>
+          <w:p>
+            <w:r>
+              <w:t>Environmental</w:t>
+            </w:r>
+          </w:p>
+        </w:tc>
+        <w:tc>
+          <w:tcPr>
+            <w:tcW w:w="1518" w:type="pct"/>
+            <w:shd w:val="clear" w:color="auto" w:fill="DAE9F7" w:themeFill="text2" w:themeFillTint="1A"/>
+            <w:vAlign w:val="center"/>
+            <w:hideMark/>
+          </w:tcPr>
+          <w:p>
+            <w:pPr>
+              <w:jc w:val="center"/>
+            </w:pPr>
+            <w:r>
+              <w:t>7</w:t>
+            </w:r>
+          </w:p>
+        </w:tc>
+      </w:tr>
+      <w:tr>
+        <w:trPr>
+          <w:trHeight w:val="283"/>
+        </w:trPr>
+        <w:tc>
+          <w:tcPr>
+            <w:tcW w:w="1834" w:type="pct"/>
+            <w:shd w:val="clear" w:color="auto" w:fill="DAE9F7" w:themeFill="text2" w:themeFillTint="1A"/>
+            <w:hideMark/>
+          </w:tcPr>
+          <w:p>
+            <w:r>
+              <w:t>Env</w:t>
+            </w:r>
+          </w:p>
+        </w:tc>
+        <w:tc>
+          <w:tcPr>
+            <w:tcW w:w="1648" w:type="pct"/>
+            <w:shd w:val="clear" w:color="auto" w:fill="DAE9F7" w:themeFill="text2" w:themeFillTint="1A"/>
+            <w:noWrap/>
+            <w:hideMark/>
+          </w:tcPr>
+          <w:p>
+            <w:r>
+              <w:t>UV</w:t>
+            </w:r>
+          </w:p>
+        </w:tc>
+        <w:tc>
+          <w:tcPr>
+            <w:tcW w:w="1518" w:type="pct"/>
+            <w:shd w:val="clear" w:color="auto" w:fill="DAE9F7" w:themeFill="text2" w:themeFillTint="1A"/>
+            <w:vAlign w:val="center"/>
+            <w:hideMark/>
+          </w:tcPr>
+          <w:p>
+            <w:pPr>
+              <w:jc w:val="center"/>
+            </w:pPr>
+            <w:r>
+              <w:t>7</w:t>
+            </w:r>
+          </w:p>
+        </w:tc>
+      </w:tr>
+      <w:tr>
+        <w:trPr>
+          <w:trHeight w:val="283"/>
+        </w:trPr>
+        <w:tc>
+          <w:tcPr>
+            <w:tcW w:w="1834" w:type="pct"/>
+            <w:shd w:val="clear" w:color="auto" w:fill="DAE9F7" w:themeFill="text2" w:themeFillTint="1A"/>
+            <w:hideMark/>
+          </w:tcPr>
+          <w:p>
+            <w:r>
+              <w:t>Env</w:t>
+            </w:r>
+          </w:p>
+        </w:tc>
+        <w:tc>
+          <w:tcPr>
+            <w:tcW w:w="1648" w:type="pct"/>
+            <w:shd w:val="clear" w:color="auto" w:fill="DAE9F7" w:themeFill="text2" w:themeFillTint="1A"/>
+            <w:noWrap/>
+            <w:hideMark/>
+          </w:tcPr>
+          <w:p>
+            <w:r>
+              <w:t>Photooxidative</w:t>
+            </w:r>
+          </w:p>
+        </w:tc>
+        <w:tc>
+          <w:tcPr>
+            <w:tcW w:w="1518" w:type="pct"/>
+            <w:shd w:val="clear" w:color="auto" w:fill="DAE9F7" w:themeFill="text2" w:themeFillTint="1A"/>
+            <w:vAlign w:val="center"/>
+            <w:hideMark/>
+          </w:tcPr>
+          <w:p>
+            <w:pPr>
+              <w:jc w:val="center"/>
+            </w:pPr>
+            <w:r>
+              <w:t>2</w:t>
+            </w:r>
+          </w:p>
+        </w:tc>
+      </w:tr>
+      <w:tr>
+        <w:trPr>
+          <w:trHeight w:val="283"/>
+        </w:trPr>
+        <w:tc>
+          <w:tcPr>
+            <w:tcW w:w="1834" w:type="pct"/>
+            <w:shd w:val="clear" w:color="auto" w:fill="DAE9F7" w:themeFill="text2" w:themeFillTint="1A"/>
+            <w:hideMark/>
+          </w:tcPr>
+          <w:p>
+            <w:r>
+              <w:t>Env</w:t>
+            </w:r>
+          </w:p>
+        </w:tc>
+        <w:tc>
+          <w:tcPr>
+            <w:tcW w:w="1648" w:type="pct"/>
+            <w:shd w:val="clear" w:color="auto" w:fill="DAE9F7" w:themeFill="text2" w:themeFillTint="1A"/>
+            <w:noWrap/>
+            <w:hideMark/>
+          </w:tcPr>
+          <w:p>
+            <w:r>
+              <w:t>Salt</w:t>
+            </w:r>
+          </w:p>
+        </w:tc>
+        <w:tc>
+          <w:tcPr>
+            <w:tcW w:w="1518" w:type="pct"/>
+            <w:shd w:val="clear" w:color="auto" w:fill="DAE9F7" w:themeFill="text2" w:themeFillTint="1A"/>
+            <w:vAlign w:val="center"/>
+            <w:hideMark/>
+          </w:tcPr>
+          <w:p>
+            <w:pPr>
+              <w:jc w:val="center"/>
+            </w:pPr>
+            <w:r>
+              <w:t>2</w:t>
+            </w:r>
+          </w:p>
+        </w:tc>
+      </w:tr>
+      <w:tr>
+        <w:trPr>
+          <w:trHeight w:val="283"/>
+        </w:trPr>
+        <w:tc>
+          <w:tcPr>
+            <w:tcW w:w="1834" w:type="pct"/>
+            <w:shd w:val="clear" w:color="auto" w:fill="DAE9F7" w:themeFill="text2" w:themeFillTint="1A"/>
+            <w:hideMark/>
+          </w:tcPr>
+          <w:p>
+            <w:r>
+              <w:t>Env</w:t>
+            </w:r>
+          </w:p>
+        </w:tc>
+        <w:tc>
+          <w:tcPr>
+            <w:tcW w:w="1648" w:type="pct"/>
+            <w:shd w:val="clear" w:color="auto" w:fill="DAE9F7" w:themeFill="text2" w:themeFillTint="1A"/>
+            <w:noWrap/>
+            <w:hideMark/>
+          </w:tcPr>
+          <w:p>
+            <w:r>
+              <w:t>pH</w:t>
+            </w:r>
+          </w:p>
+        </w:tc>
+        <w:tc>
+          <w:tcPr>
+            <w:tcW w:w="1518" w:type="pct"/>
+            <w:shd w:val="clear" w:color="auto" w:fill="DAE9F7" w:themeFill="text2" w:themeFillTint="1A"/>
+            <w:vAlign w:val="center"/>
+            <w:hideMark/>
+          </w:tcPr>
+          <w:p>
+            <w:pPr>
+              <w:jc w:val="center"/>
+            </w:pPr>
+            <w:r>
+              <w:t>1</w:t>
+            </w:r>
+          </w:p>
+        </w:tc>
+      </w:tr>
+      <w:tr>
+        <w:trPr>
+          <w:trHeight w:val="283"/>
+        </w:trPr>
+        <w:tc>
+          <w:tcPr>
+            <w:tcW w:w="1834" w:type="pct"/>
+            <w:shd w:val="clear" w:color="auto" w:fill="FAE2D5" w:themeFill="accent2" w:themeFillTint="33"/>
+            <w:hideMark/>
+          </w:tcPr>
+          <w:p>
+            <w:r>
+              <w:t>Nutrients</w:t>
+            </w:r>
+          </w:p>
+        </w:tc>
+        <w:tc>
+          <w:tcPr>
+            <w:tcW w:w="1648" w:type="pct"/>
+            <w:shd w:val="clear" w:color="auto" w:fill="FAE2D5" w:themeFill="accent2" w:themeFillTint="33"/>
+            <w:noWrap/>
+            <w:hideMark/>
+          </w:tcPr>
+          <w:p>
+            <w:r>
+              <w:t>Nitrogen</w:t>
+            </w:r>
+          </w:p>
+        </w:tc>
+        <w:tc>
+          <w:tcPr>
+            <w:tcW w:w="1518" w:type="pct"/>
+            <w:shd w:val="clear" w:color="auto" w:fill="FAE2D5" w:themeFill="accent2" w:themeFillTint="33"/>
+            <w:vAlign w:val="center"/>
+            <w:hideMark/>
+          </w:tcPr>
+          <w:p>
+            <w:pPr>
+              <w:jc w:val="center"/>
+            </w:pPr>
+            <w:r>
+              <w:t>67</w:t>
+            </w:r>
+          </w:p>
+        </w:tc>
+      </w:tr>
+      <w:tr>
+        <w:trPr>
+          <w:trHeight w:val="283"/>
+        </w:trPr>
+        <w:tc>
+          <w:tcPr>
+            <w:tcW w:w="1834" w:type="pct"/>
+            <w:shd w:val="clear" w:color="auto" w:fill="FAE2D5" w:themeFill="accent2" w:themeFillTint="33"/>
+            <w:hideMark/>
+          </w:tcPr>
+          <w:p>
+            <w:r>
+              <w:t>Nutrients</w:t>
+            </w:r>
+          </w:p>
+        </w:tc>
+        <w:tc>
+          <w:tcPr>
+            <w:tcW w:w="1648" w:type="pct"/>
+            <w:shd w:val="clear" w:color="auto" w:fill="FAE2D5" w:themeFill="accent2" w:themeFillTint="33"/>
+            <w:noWrap/>
+            <w:hideMark/>
+          </w:tcPr>
+          <w:p>
+            <w:r>
+              <w:t>Nutrient</w:t>
+            </w:r>
+          </w:p>
+        </w:tc>
+        <w:tc>
+          <w:tcPr>
+            <w:tcW w:w="1518" w:type="pct"/>
+            <w:shd w:val="clear" w:color="auto" w:fill="FAE2D5" w:themeFill="accent2" w:themeFillTint="33"/>
+            <w:vAlign w:val="center"/>
+            <w:hideMark/>
+          </w:tcPr>
+          <w:p>
+            <w:pPr>
+              <w:jc w:val="center"/>
+            </w:pPr>
+            <w:r>
+              <w:t>51</w:t>
+            </w:r>
+          </w:p>
+        </w:tc>
+      </w:tr>
+      <w:tr>
+        <w:trPr>
+          <w:trHeight w:val="283"/>
+        </w:trPr>
+        <w:tc>
+          <w:tcPr>
+            <w:tcW w:w="1834" w:type="pct"/>
+            <w:shd w:val="clear" w:color="auto" w:fill="FAE2D5" w:themeFill="accent2" w:themeFillTint="33"/>
+            <w:hideMark/>
+          </w:tcPr>
+          <w:p>
+            <w:r>
+              <w:t>Nutrients</w:t>
+            </w:r>
+          </w:p>
+        </w:tc>
+        <w:tc>
+          <w:tcPr>
+            <w:tcW w:w="1648" w:type="pct"/>
+            <w:shd w:val="clear" w:color="auto" w:fill="FAE2D5" w:themeFill="accent2" w:themeFillTint="33"/>
+            <w:noWrap/>
+            <w:hideMark/>
+          </w:tcPr>
+          <w:p>
+            <w:r>
+              <w:t>Phosphate</w:t>
+            </w:r>
+          </w:p>
+        </w:tc>
+        <w:tc>
+          <w:tcPr>
+            <w:tcW w:w="1518" w:type="pct"/>
+            <w:shd w:val="clear" w:color="auto" w:fill="FAE2D5" w:themeFill="accent2" w:themeFillTint="33"/>
+            <w:vAlign w:val="center"/>
+            <w:hideMark/>
+          </w:tcPr>
+          <w:p>
+            <w:pPr>
+              <w:jc w:val="center"/>
+            </w:pPr>
+            <w:r>
+              <w:t>19</w:t>
+            </w:r>
+          </w:p>
+        </w:tc>
+      </w:tr>
+      <w:tr>
+        <w:trPr>
+          <w:trHeight w:val="283"/>
+        </w:trPr>
+        <w:tc>
+          <w:tcPr>
+            <w:tcW w:w="1834" w:type="pct"/>
+            <w:shd w:val="clear" w:color="auto" w:fill="FAE2D5" w:themeFill="accent2" w:themeFillTint="33"/>
+            <w:hideMark/>
+          </w:tcPr>
+          <w:p>
+            <w:r>
+              <w:t>Nutrients</w:t>
+            </w:r>
+          </w:p>
+        </w:tc>
+        <w:tc>
+          <w:tcPr>
+            <w:tcW w:w="1648" w:type="pct"/>
+            <w:shd w:val="clear" w:color="auto" w:fill="FAE2D5" w:themeFill="accent2" w:themeFillTint="33"/>
+            <w:noWrap/>
+            <w:hideMark/>
+          </w:tcPr>
+          <w:p>
+            <w:r>
+              <w:t>Iron</w:t>
+            </w:r>
+          </w:p>
+        </w:tc>
+        <w:tc>
+          <w:tcPr>
+            <w:tcW w:w="1518" w:type="pct"/>
+            <w:shd w:val="clear" w:color="auto" w:fill="FAE2D5" w:themeFill="accent2" w:themeFillTint="33"/>
+            <w:vAlign w:val="center"/>
+            <w:hideMark/>
+          </w:tcPr>
+          <w:p>
+            <w:pPr>
+              <w:jc w:val="center"/>
+            </w:pPr>
+            <w:r>
+              <w:t>12</w:t>
+            </w:r>
+          </w:p>
+        </w:tc>
+      </w:tr>
+      <w:tr>
+        <w:trPr>
+          <w:trHeight w:val="283"/>
+        </w:trPr>
+        <w:tc>
+          <w:tcPr>
+            <w:tcW w:w="1834" w:type="pct"/>
+            <w:shd w:val="clear" w:color="auto" w:fill="FAE2D5" w:themeFill="accent2" w:themeFillTint="33"/>
+            <w:hideMark/>
+          </w:tcPr>
+          <w:p>
+            <w:r>
+              <w:t>Nutrients</w:t>
+            </w:r>
+          </w:p>
+        </w:tc>
+        <w:tc>
+          <w:tcPr>
+            <w:tcW w:w="1648" w:type="pct"/>
+            <w:shd w:val="clear" w:color="auto" w:fill="FAE2D5" w:themeFill="accent2" w:themeFillTint="33"/>
+            <w:noWrap/>
+            <w:hideMark/>
+          </w:tcPr>
+          <w:p>
+            <w:r>
+              <w:t>Carbon</w:t>
+            </w:r>
+          </w:p>
+        </w:tc>
+        <w:tc>
+          <w:tcPr>
+            <w:tcW w:w="1518" w:type="pct"/>
+            <w:shd w:val="clear" w:color="auto" w:fill="FAE2D5" w:themeFill="accent2" w:themeFillTint="33"/>
+            <w:vAlign w:val="center"/>
+            <w:hideMark/>
+          </w:tcPr>
+          <w:p>
+            <w:pPr>
+              <w:jc w:val="center"/>
+            </w:pPr>
+            <w:r>
+              <w:t>6</w:t>
+            </w:r>
+          </w:p>
+        </w:tc>
+      </w:tr>
+      <w:tr>
+        <w:trPr>
+          <w:trHeight w:val="283"/>
+        </w:trPr>
+        <w:tc>
+          <w:tcPr>
+            <w:tcW w:w="1834" w:type="pct"/>
+            <w:shd w:val="clear" w:color="auto" w:fill="FAE2D5" w:themeFill="accent2" w:themeFillTint="33"/>
+            <w:hideMark/>
+          </w:tcPr>
+          <w:p>
+            <w:r>
+              <w:t>Nutrients</w:t>
+            </w:r>
+          </w:p>
+        </w:tc>
+        <w:tc>
+          <w:tcPr>
+            <w:tcW w:w="1648" w:type="pct"/>
+            <w:shd w:val="clear" w:color="auto" w:fill="FAE2D5" w:themeFill="accent2" w:themeFillTint="33"/>
+            <w:noWrap/>
+            <w:hideMark/>
+          </w:tcPr>
+          <w:p>
+            <w:proofErr w:type="spellStart"/>
+            <w:r>
+              <w:t>Sulfur</w:t>
+            </w:r>
+            <w:proofErr w:type="spellEnd"/>
+          </w:p>
+        </w:tc>
+        <w:tc>
+          <w:tcPr>
+            <w:tcW w:w="1518" w:type="pct"/>
+            <w:shd w:val="clear" w:color="auto" w:fill="FAE2D5" w:themeFill="accent2" w:themeFillTint="33"/>
+            <w:vAlign w:val="center"/>
+            <w:hideMark/>
+          </w:tcPr>
+          <w:p>
+            <w:pPr>
+              <w:jc w:val="center"/>
+            </w:pPr>
+            <w:r>
+              <w:t>5</w:t>
+            </w:r>
+          </w:p>
+        </w:tc>
+      </w:tr>
+      <w:tr>
+        <w:trPr>
+          <w:trHeight w:val="283"/>
+        </w:trPr>
+        <w:tc>
+          <w:tcPr>
+            <w:tcW w:w="1834" w:type="pct"/>
+            <w:shd w:val="clear" w:color="auto" w:fill="FAE2D5" w:themeFill="accent2" w:themeFillTint="33"/>
+            <w:hideMark/>
+          </w:tcPr>
+          <w:p>
+            <w:r>
+              <w:t>Nutrients</w:t>
+            </w:r>
+          </w:p>
+        </w:tc>
+        <w:tc>
+          <w:tcPr>
+            <w:tcW w:w="1648" w:type="pct"/>
+            <w:shd w:val="clear" w:color="auto" w:fill="FAE2D5" w:themeFill="accent2" w:themeFillTint="33"/>
+            <w:noWrap/>
+            <w:hideMark/>
+          </w:tcPr>
+          <w:p>
+            <w:r>
+              <w:t>Phosphorus</w:t>
+            </w:r>
+          </w:p>
+        </w:tc>
+        <w:tc>
+          <w:tcPr>
+            <w:tcW w:w="1518" w:type="pct"/>
+            <w:shd w:val="clear" w:color="auto" w:fill="FAE2D5" w:themeFill="accent2" w:themeFillTint="33"/>
+            <w:vAlign w:val="center"/>
+            <w:hideMark/>
+          </w:tcPr>
+          <w:p>
+            <w:pPr>
+              <w:jc w:val="center"/>
+            </w:pPr>
+            <w:r>
+              <w:t>3</w:t>
+            </w:r>
+          </w:p>
+        </w:tc>
+      </w:tr>
+      <w:tr>
+        <w:trPr>
+          <w:trHeight w:val="283"/>
+        </w:trPr>
+        <w:tc>
+          <w:tcPr>
+            <w:tcW w:w="1834" w:type="pct"/>
+            <w:shd w:val="clear" w:color="auto" w:fill="FAE2D5" w:themeFill="accent2" w:themeFillTint="33"/>
+            <w:hideMark/>
+          </w:tcPr>
+          <w:p>
+            <w:r>
+              <w:t>Nutrients</w:t>
+            </w:r>
+          </w:p>
+        </w:tc>
+        <w:tc>
+          <w:tcPr>
+            <w:tcW w:w="1648" w:type="pct"/>
+            <w:shd w:val="clear" w:color="auto" w:fill="FAE2D5" w:themeFill="accent2" w:themeFillTint="33"/>
+            <w:noWrap/>
+            <w:hideMark/>
+          </w:tcPr>
+          <w:p>
+            <w:r>
+              <w:t>CO2</w:t>
+            </w:r>
+          </w:p>
+        </w:tc>
+        <w:tc>
+          <w:tcPr>
+            <w:tcW w:w="1518" w:type="pct"/>
+            <w:shd w:val="clear" w:color="auto" w:fill="FAE2D5" w:themeFill="accent2" w:themeFillTint="33"/>
+            <w:vAlign w:val="center"/>
+            <w:hideMark/>
+          </w:tcPr>
+          <w:p>
+            <w:pPr>
+              <w:jc w:val="center"/>
+            </w:pPr>
+            <w:r>
+              <w:t>1</w:t>
+            </w:r>
+          </w:p>
+        </w:tc>
+      </w:tr>
+      <w:tr>
+        <w:trPr>
+          <w:trHeight w:val="283"/>
+        </w:trPr>
+        <w:tc>
+          <w:tcPr>
+            <w:tcW w:w="1834" w:type="pct"/>
+            <w:shd w:val="clear" w:color="auto" w:fill="D9F2D0" w:themeFill="accent6" w:themeFillTint="33"/>
+            <w:hideMark/>
+          </w:tcPr>
+          <w:p>
+            <w:r>
+              <w:t>Thermal</w:t>
+            </w:r>
+          </w:p>
+        </w:tc>
+        <w:tc>
+          <w:tcPr>
+            <w:tcW w:w="1648" w:type="pct"/>
+            <w:shd w:val="clear" w:color="auto" w:fill="D9F2D0" w:themeFill="accent6" w:themeFillTint="33"/>
+            <w:noWrap/>
+            <w:hideMark/>
+          </w:tcPr>
+          <w:p>
+            <w:r>
+              <w:t>Temperature</w:t>
+            </w:r>
+          </w:p>
+        </w:tc>
+        <w:tc>
+          <w:tcPr>
+            <w:tcW w:w="1518" w:type="pct"/>
+            <w:shd w:val="clear" w:color="auto" w:fill="D9F2D0" w:themeFill="accent6" w:themeFillTint="33"/>
+            <w:vAlign w:val="center"/>
+            <w:hideMark/>
+          </w:tcPr>
+          <w:p>
+            <w:pPr>
+              <w:jc w:val="center"/>
+            </w:pPr>
+            <w:r>
+              <w:t>71</w:t>
+            </w:r>
+          </w:p>
+        </w:tc>
+      </w:tr>
+      <w:tr>
+        <w:trPr>
+          <w:trHeight w:val="283"/>
+        </w:trPr>
+        <w:tc>
+          <w:tcPr>
+            <w:tcW w:w="1834" w:type="pct"/>
+            <w:shd w:val="clear" w:color="auto" w:fill="D9F2D0" w:themeFill="accent6" w:themeFillTint="33"/>
+            <w:hideMark/>
+          </w:tcPr>
+          <w:p>
+            <w:r>
+              <w:t>Thermal</w:t>
+            </w:r>
+          </w:p>
+        </w:tc>
+        <w:tc>
+          <w:tcPr>
+            <w:tcW w:w="1648" w:type="pct"/>
+            <w:shd w:val="clear" w:color="auto" w:fill="D9F2D0" w:themeFill="accent6" w:themeFillTint="33"/>
+            <w:noWrap/>
+            <w:hideMark/>
+          </w:tcPr>
+          <w:p>
+            <w:r>
+              <w:t>Cold</w:t>
+            </w:r>
+          </w:p>
+        </w:tc>
+        <w:tc>
+          <w:tcPr>
+            <w:tcW w:w="1518" w:type="pct"/>
+            <w:shd w:val="clear" w:color="auto" w:fill="D9F2D0" w:themeFill="accent6" w:themeFillTint="33"/>
+            <w:vAlign w:val="center"/>
+            <w:hideMark/>
+          </w:tcPr>
+          <w:p>
+            <w:pPr>
+              <w:jc w:val="center"/>
+            </w:pPr>
+            <w:r>
+              <w:t>5</w:t>
+            </w:r>
+          </w:p>
+        </w:tc>
+      </w:tr>
+      <w:tr>
+        <w:trPr>
+          <w:trHeight w:val="283"/>
+        </w:trPr>
+        <w:tc>
+          <w:tcPr>
+            <w:tcW w:w="1834" w:type="pct"/>
+            <w:shd w:val="clear" w:color="auto" w:fill="D9F2D0" w:themeFill="accent6" w:themeFillTint="33"/>
+            <w:hideMark/>
+          </w:tcPr>
+          <w:p>
+            <w:r>
+              <w:t>Thermal</w:t>
+            </w:r>
+          </w:p>
+        </w:tc>
+        <w:tc>
+          <w:tcPr>
+            <w:tcW w:w="1648" w:type="pct"/>
+            <w:shd w:val="clear" w:color="auto" w:fill="D9F2D0" w:themeFill="accent6" w:themeFillTint="33"/>
+            <w:noWrap/>
+            <w:hideMark/>
+          </w:tcPr>
+          <w:p>
+            <w:r>
+              <w:t>Heat</w:t>
+            </w:r>
+          </w:p>
+        </w:tc>
+        <w:tc>
+          <w:tcPr>
+            <w:tcW w:w="1518" w:type="pct"/>
+            <w:shd w:val="clear" w:color="auto" w:fill="D9F2D0" w:themeFill="accent6" w:themeFillTint="33"/>
+            <w:vAlign w:val="center"/>
+            <w:hideMark/>
+          </w:tcPr>
+          <w:p>
+            <w:pPr>
+              <w:jc w:val="center"/>
+            </w:pPr>
+            <w:r>
+              <w:t>2</w:t>
+            </w:r>
+          </w:p>
+        </w:tc>
+      </w:tr>
+      <w:tr>
+        <w:trPr>
+          <w:trHeight w:val="283"/>
+        </w:trPr>
+        <w:tc>
+          <w:tcPr>
+            <w:tcW w:w="1834" w:type="pct"/>
+            <w:shd w:val="clear" w:color="auto" w:fill="F2CEED" w:themeFill="accent5" w:themeFillTint="33"/>
+            <w:hideMark/>
+          </w:tcPr>
+          <w:p>
+            <w:r>
+              <w:t>Trace Metals</w:t>
+            </w:r>
+          </w:p>
+        </w:tc>
+        <w:tc>
+          <w:tcPr>
+            <w:tcW w:w="1648" w:type="pct"/>
+            <w:shd w:val="clear" w:color="auto" w:fill="F2CEED" w:themeFill="accent5" w:themeFillTint="33"/>
+            <w:noWrap/>
+            <w:hideMark/>
+          </w:tcPr>
+          <w:p>
+            <w:r>
+              <w:t>Metal</w:t>
+            </w:r>
+          </w:p>
+        </w:tc>
+        <w:tc>
+          <w:tcPr>
+            <w:tcW w:w="1518" w:type="pct"/>
+            <w:shd w:val="clear" w:color="auto" w:fill="F2CEED" w:themeFill="accent5" w:themeFillTint="33"/>
+            <w:vAlign w:val="center"/>
+            <w:hideMark/>
+          </w:tcPr>
+          <w:p>
+            <w:pPr>
+              <w:jc w:val="center"/>
+            </w:pPr>
+            <w:r>
+              <w:t>8</w:t>
+            </w:r>
+          </w:p>
+        </w:tc>
+      </w:tr>
+      <w:tr>
+        <w:trPr>
+          <w:trHeight w:val="283"/>
+        </w:trPr>
+        <w:tc>
+          <w:tcPr>
+            <w:tcW w:w="1834" w:type="pct"/>
+            <w:shd w:val="clear" w:color="auto" w:fill="F2CEED" w:themeFill="accent5" w:themeFillTint="33"/>
+            <w:hideMark/>
+          </w:tcPr>
+          <w:p>
+            <w:r>
+              <w:t>Trace Metals</w:t>
+            </w:r>
+          </w:p>
+        </w:tc>
+        <w:tc>
+          <w:tcPr>
+            <w:tcW w:w="1648" w:type="pct"/>
+            <w:shd w:val="clear" w:color="auto" w:fill="F2CEED" w:themeFill="accent5" w:themeFillTint="33"/>
+            <w:noWrap/>
+            <w:hideMark/>
+          </w:tcPr>
+          <w:p>
+            <w:r>
+              <w:t>Arsenic</w:t>
+            </w:r>
+          </w:p>
+        </w:tc>
+        <w:tc>
+          <w:tcPr>
+            <w:tcW w:w="1518" w:type="pct"/>
+            <w:shd w:val="clear" w:color="auto" w:fill="F2CEED" w:themeFill="accent5" w:themeFillTint="33"/>
+            <w:vAlign w:val="center"/>
+            <w:hideMark/>
+          </w:tcPr>
+          <w:p>
+            <w:pPr>
+              <w:jc w:val="center"/>
+            </w:pPr>
+            <w:r>
+              <w:t>1</w:t>
+            </w:r>
+          </w:p>
+        </w:tc>
+      </w:tr>
+      <w:tr>
+        <w:trPr>
+          <w:trHeight w:val="283"/>
+        </w:trPr>
+        <w:tc>
+          <w:tcPr>
+            <w:tcW w:w="1834" w:type="pct"/>
+            <w:shd w:val="clear" w:color="auto" w:fill="F2CEED" w:themeFill="accent5" w:themeFillTint="33"/>
+            <w:hideMark/>
+          </w:tcPr>
+          <w:p>
+            <w:r>
+              <w:t>Trace Metals</w:t>
+            </w:r>
+          </w:p>
+        </w:tc>
+        <w:tc>
+          <w:tcPr>
+            <w:tcW w:w="1648" w:type="pct"/>
+            <w:shd w:val="clear" w:color="auto" w:fill="F2CEED" w:themeFill="accent5" w:themeFillTint="33"/>
+            <w:noWrap/>
+            <w:hideMark/>
+          </w:tcPr>
+          <w:p>
+            <w:r>
+              <w:t>Cobalt</w:t>
+            </w:r>
+          </w:p>
+        </w:tc>
+        <w:tc>
+          <w:tcPr>
+            <w:tcW w:w="1518" w:type="pct"/>
+            <w:shd w:val="clear" w:color="auto" w:fill="F2CEED" w:themeFill="accent5" w:themeFillTint="33"/>
+            <w:vAlign w:val="center"/>
+            <w:hideMark/>
+          </w:tcPr>
+          <w:p>
+            <w:pPr>
+              <w:jc w:val="center"/>
+            </w:pPr>
+            <w:r>
+              <w:t>1</w:t>
+            </w:r>
+          </w:p>
+        </w:tc>
+      </w:tr>
+      <w:tr>
+        <w:trPr>
+          <w:trHeight w:val="283"/>
+        </w:trPr>
+        <w:tc>
+          <w:tcPr>
+            <w:tcW w:w="1834" w:type="pct"/>
+            <w:shd w:val="clear" w:color="auto" w:fill="F2CEED" w:themeFill="accent5" w:themeFillTint="33"/>
+            <w:hideMark/>
+          </w:tcPr>
+          <w:p>
+            <w:r>
+              <w:t>Trace Metals</w:t>
+            </w:r>
+          </w:p>
+        </w:tc>
+        <w:tc>
+          <w:tcPr>
+            <w:tcW w:w="1648" w:type="pct"/>
+            <w:shd w:val="clear" w:color="auto" w:fill="F2CEED" w:themeFill="accent5" w:themeFillTint="33"/>
+            <w:noWrap/>
+            <w:hideMark/>
+          </w:tcPr>
+          <w:p>
+            <w:r>
+              <w:t>Copper</w:t>
+            </w:r>
+          </w:p>
+        </w:tc>
+        <w:tc>
+          <w:tcPr>
+            <w:tcW w:w="1518" w:type="pct"/>
+            <w:shd w:val="clear" w:color="auto" w:fill="F2CEED" w:themeFill="accent5" w:themeFillTint="33"/>
+            <w:vAlign w:val="center"/>
+            <w:hideMark/>
+          </w:tcPr>
+          <w:p>
+            <w:pPr>
+              <w:jc w:val="center"/>
+            </w:pPr>
+            <w:r>
+              <w:t>1</w:t>
+            </w:r>
+          </w:p>
+        </w:tc>
+      </w:tr>
+      <w:tr>
+        <w:trPr>
+          <w:trHeight w:val="283"/>
+        </w:trPr>
+        <w:tc>
+          <w:tcPr>
+            <w:tcW w:w="1834" w:type="pct"/>
+            <w:shd w:val="clear" w:color="auto" w:fill="F2CEED" w:themeFill="accent5" w:themeFillTint="33"/>
+            <w:hideMark/>
+          </w:tcPr>
+          <w:p>
+            <w:r>
+              <w:t>Trace Metals</w:t>
+            </w:r>
+          </w:p>
+        </w:tc>
+        <w:tc>
+          <w:tcPr>
+            <w:tcW w:w="1648" w:type="pct"/>
+            <w:shd w:val="clear" w:color="auto" w:fill="F2CEED" w:themeFill="accent5" w:themeFillTint="33"/>
+            <w:noWrap/>
+            <w:hideMark/>
+          </w:tcPr>
+          <w:p>
+            <w:r>
+              <w:t>Selenium</w:t>
+            </w:r>
+          </w:p>
+        </w:tc>
+        <w:tc>
+          <w:tcPr>
+            <w:tcW w:w="1518" w:type="pct"/>
+            <w:shd w:val="clear" w:color="auto" w:fill="F2CEED" w:themeFill="accent5" w:themeFillTint="33"/>
+            <w:vAlign w:val="center"/>
+            <w:hideMark/>
+          </w:tcPr>
+          <w:p>
+            <w:pPr>
+              <w:jc w:val="center"/>
+            </w:pPr>
+            <w:r>
+              <w:t>1</w:t>
+            </w:r>
+          </w:p>
+        </w:tc>
+      </w:tr>
+      <w:tr>
+        <w:trPr>
+          <w:trHeight w:val="283"/>
+        </w:trPr>
+        <w:tc>
+          <w:tcPr>
+            <w:tcW w:w="1834" w:type="pct"/>
+            <w:shd w:val="clear" w:color="auto" w:fill="D9D9D9" w:themeFill="background1" w:themeFillShade="D9"/>
+            <w:hideMark/>
+          </w:tcPr>
+          <w:p>
+            <w:r>
+              <w:t>Vitamin</w:t>
+            </w:r>
+          </w:p>
+        </w:tc>
+        <w:tc>
+          <w:tcPr>
+            <w:tcW w:w="1648" w:type="pct"/>
+            <w:shd w:val="clear" w:color="auto" w:fill="D9D9D9" w:themeFill="background1" w:themeFillShade="D9"/>
+            <w:noWrap/>
+            <w:hideMark/>
+          </w:tcPr>
+          <w:p>
+            <w:r>
+              <w:t>B12</w:t>
+            </w:r>
+          </w:p>
+        </w:tc>
+        <w:tc>
+          <w:tcPr>
+            <w:tcW w:w="1518" w:type="pct"/>
+            <w:shd w:val="clear" w:color="auto" w:fill="D9D9D9" w:themeFill="background1" w:themeFillShade="D9"/>
+            <w:vAlign w:val="center"/>
+            <w:hideMark/>
+          </w:tcPr>
+          <w:p>
+            <w:pPr>
+              <w:jc w:val="center"/>
+            </w:pPr>
+            <w:r>
+              <w:t>2</w:t>
+            </w:r>
+          </w:p>
+        </w:tc>
+      </w:tr>
+      <w:tr>
+        <w:trPr>
+          <w:trHeight w:val="283"/>
+        </w:trPr>
+        <w:tc>
+          <w:tcPr>
+            <w:tcW w:w="1834" w:type="pct"/>
+            <w:shd w:val="clear" w:color="auto" w:fill="D9D9D9" w:themeFill="background1" w:themeFillShade="D9"/>
+            <w:hideMark/>
+          </w:tcPr>
+          <w:p>
+            <w:r>
+              <w:t>Vitamin</w:t>
+            </w:r>
+          </w:p>
+        </w:tc>
+        <w:tc>
+          <w:tcPr>
+            <w:tcW w:w="1648" w:type="pct"/>
+            <w:shd w:val="clear" w:color="auto" w:fill="D9D9D9" w:themeFill="background1" w:themeFillShade="D9"/>
+            <w:noWrap/>
+            <w:hideMark/>
+          </w:tcPr>
+          <w:p>
+            <w:r>
+              <w:t>Folate</w:t>
+            </w:r>
+          </w:p>
+        </w:tc>
+        <w:tc>
+          <w:tcPr>
+            <w:tcW w:w="1518" w:type="pct"/>
+            <w:shd w:val="clear" w:color="auto" w:fill="D9D9D9" w:themeFill="background1" w:themeFillShade="D9"/>
+            <w:vAlign w:val="center"/>
+            <w:hideMark/>
+          </w:tcPr>
+          <w:p>
+            <w:pPr>
+              <w:jc w:val="center"/>
+            </w:pPr>
+            <w:r>
+              <w:t>1</w:t>
+            </w:r>
+          </w:p>
+        </w:tc>
+      </w:tr>
+      <w:tr>
+        <w:trPr>
+          <w:trHeight w:val="283"/>
+        </w:trPr>
+        <w:tc>
+          <w:tcPr>
+            <w:tcW w:w="1834" w:type="pct"/>
+            <w:hideMark/>
+          </w:tcPr>
+          <w:p>
+            <w:r>
+              <w:t>Other</w:t>
+            </w:r>
+          </w:p>
+        </w:tc>
+        <w:tc>
+          <w:tcPr>
+            <w:tcW w:w="1648" w:type="pct"/>
+            <w:noWrap/>
+            <w:hideMark/>
+          </w:tcPr>
+          <w:p>
+            <w:r>
+              <w:t>General</w:t>
+            </w:r>
+          </w:p>
+        </w:tc>
+        <w:tc>
+          <w:tcPr>
+            <w:tcW w:w="1518" w:type="pct"/>
+            <w:vAlign w:val="center"/>
+            <w:hideMark/>
+          </w:tcPr>
+          <w:p>
+            <w:pPr>
+              <w:jc w:val="center"/>
+            </w:pPr>
+            <w:r>
+              <w:t>16</w:t>
+            </w:r>
+          </w:p>
+        </w:tc>
+      </w:tr>
+      <w:tr>
+        <w:trPr>
+          <w:trHeight w:val="283"/>
+        </w:trPr>
+        <w:tc>
+          <w:tcPr>
+            <w:tcW w:w="1834" w:type="pct"/>
+            <w:hideMark/>
+          </w:tcPr>
+          <w:p>
+            <w:r>
+              <w:t>Unclear</w:t>
+            </w:r>
+          </w:p>
+        </w:tc>
+        <w:tc>
+          <w:tcPr>
+            <w:tcW w:w="1648" w:type="pct"/>
+            <w:noWrap/>
+            <w:hideMark/>
+          </w:tcPr>
+          <w:p>
+            <w:r>
+              <w:t>Unclear</w:t>
+            </w:r>
+          </w:p>
+        </w:tc>
+        <w:tc>
+          <w:tcPr>
+            <w:tcW w:w="1518" w:type="pct"/>
+            <w:vAlign w:val="center"/>
+            <w:hideMark/>
+          </w:tcPr>
+          <w:p>
+            <w:pPr>
+              <w:jc w:val="center"/>
+            </w:pPr>
+            <w:r>
+              <w:t>161</w:t>
+            </w:r>
+          </w:p>
+        </w:tc>
+      </w:tr>
+    </w:tbl>
     <w:p>
       <w:pPr>
         <w:rPr>

</xml_diff>